<commit_message>
Diff betn highest and lowest in k scores
</commit_message>
<xml_diff>
--- a/Sliding Window.docx
+++ b/Sliding Window.docx
@@ -269,6 +269,78 @@
                     <a:xfrm>
                       <a:off x="0" y="0"/>
                       <a:ext cx="8887797" cy="3632404"/>
+                    </a:xfrm>
+                    <a:prstGeom prst="rect">
+                      <a:avLst/>
+                    </a:prstGeom>
+                    <a:ln>
+                      <a:noFill/>
+                    </a:ln>
+                    <a:extLst>
+                      <a:ext uri="{53640926-AAD7-44D8-BBD7-CCE9431645EC}">
+                        <a14:shadowObscured xmlns:a14="http://schemas.microsoft.com/office/drawing/2010/main"/>
+                      </a:ext>
+                    </a:extLst>
+                  </pic:spPr>
+                </pic:pic>
+              </a:graphicData>
+            </a:graphic>
+          </wp:inline>
+        </w:drawing>
+      </w:r>
+    </w:p>
+    <w:p>
+      <w:r>
+        <w:br w:type="page"/>
+      </w:r>
+    </w:p>
+    <w:p>
+      <w:hyperlink r:id="rId9" w:history="1">
+        <w:r>
+          <w:rPr>
+            <w:rStyle w:val="Hyperlink"/>
+            <w:rFonts w:ascii="Segoe UI" w:hAnsi="Segoe UI" w:cs="Segoe UI"/>
+            <w:b/>
+            <w:bCs/>
+            <w:sz w:val="36"/>
+            <w:szCs w:val="36"/>
+            <w:bdr w:val="single" w:sz="2" w:space="0" w:color="auto" w:frame="1"/>
+            <w:shd w:val="clear" w:color="auto" w:fill="F0F0F0"/>
+          </w:rPr>
+          <w:t>Minimum Difference Between Highest and Lowest of K Scores</w:t>
+        </w:r>
+      </w:hyperlink>
+    </w:p>
+    <w:p/>
+    <w:p>
+      <w:r>
+        <w:rPr>
+          <w:noProof/>
+        </w:rPr>
+        <w:drawing>
+          <wp:inline distT="0" distB="0" distL="0" distR="0" wp14:anchorId="031E3255" wp14:editId="749B614A">
+            <wp:extent cx="7726680" cy="3131820"/>
+            <wp:effectExtent l="0" t="0" r="7620" b="0"/>
+            <wp:docPr id="6" name="Picture 6"/>
+            <wp:cNvGraphicFramePr>
+              <a:graphicFrameLocks xmlns:a="http://schemas.openxmlformats.org/drawingml/2006/main" noChangeAspect="1"/>
+            </wp:cNvGraphicFramePr>
+            <a:graphic xmlns:a="http://schemas.openxmlformats.org/drawingml/2006/main">
+              <a:graphicData uri="http://schemas.openxmlformats.org/drawingml/2006/picture">
+                <pic:pic xmlns:pic="http://schemas.openxmlformats.org/drawingml/2006/picture">
+                  <pic:nvPicPr>
+                    <pic:cNvPr id="1" name=""/>
+                    <pic:cNvPicPr/>
+                  </pic:nvPicPr>
+                  <pic:blipFill rotWithShape="1">
+                    <a:blip r:embed="rId10"/>
+                    <a:srcRect l="555" t="22881" r="5556" b="9465"/>
+                    <a:stretch/>
+                  </pic:blipFill>
+                  <pic:spPr bwMode="auto">
+                    <a:xfrm>
+                      <a:off x="0" y="0"/>
+                      <a:ext cx="7726680" cy="3131820"/>
                     </a:xfrm>
                     <a:prstGeom prst="rect">
                       <a:avLst/>
@@ -725,6 +797,18 @@
     <w:semiHidden/>
     <w:unhideWhenUsed/>
   </w:style>
+  <w:style w:type="character" w:styleId="Hyperlink">
+    <w:name w:val="Hyperlink"/>
+    <w:basedOn w:val="DefaultParagraphFont"/>
+    <w:uiPriority w:val="99"/>
+    <w:semiHidden/>
+    <w:unhideWhenUsed/>
+    <w:rsid w:val="00C455B0"/>
+    <w:rPr>
+      <w:color w:val="0000FF"/>
+      <w:u w:val="single"/>
+    </w:rPr>
+  </w:style>
 </w:styles>
 </file>
 

</xml_diff>